<commit_message>
Checking PRISM data, making decisions about which plots to include
</commit_message>
<xml_diff>
--- a/notes/RSF lab notebook.docx
+++ b/notes/RSF lab notebook.docx
@@ -64,15 +64,7 @@
     <w:p/>
     <w:p>
       <w:r>
-        <w:t xml:space="preserve">&gt; </w:t>
-      </w:r>
-      <w:proofErr w:type="spellStart"/>
-      <w:r>
-        <w:t>nano</w:t>
-      </w:r>
-      <w:proofErr w:type="spellEnd"/>
-      <w:r>
-        <w:t xml:space="preserve"> file.txt    } open in a text editor</w:t>
+        <w:t>&gt; nano file.txt    } open in a text editor</w:t>
       </w:r>
     </w:p>
     <w:p>
@@ -515,15 +507,7 @@
         <w:t xml:space="preserve">I’m interested to try writing my manuscript as an r markdown file. </w:t>
       </w:r>
       <w:r>
-        <w:t xml:space="preserve">One of the biggest barriers seems to be sharing with collaborators, but apparently </w:t>
-      </w:r>
-      <w:proofErr w:type="spellStart"/>
-      <w:r>
-        <w:t>rmd</w:t>
-      </w:r>
-      <w:proofErr w:type="spellEnd"/>
-      <w:r>
-        <w:t xml:space="preserve"> files can be knit as a word document: </w:t>
+        <w:t xml:space="preserve">One of the biggest barriers seems to be sharing with collaborators, but apparently rmd files can be knit as a word document: </w:t>
       </w:r>
       <w:r>
         <w:t>https://rmarkdown.rstudio.com/articles_docx.html</w:t>
@@ -789,25 +773,12 @@
     </w:p>
     <w:p>
       <w:r>
-        <w:t xml:space="preserve">-Could use GUI or Bash. I think for now I will use Bash since that’s what I learned before and what I know I have good instructions for. Maybe when I’m ready I can write down a list of the commands that I would use regularly when committing </w:t>
-      </w:r>
-      <w:proofErr w:type="spellStart"/>
-      <w:r>
-        <w:t>etc</w:t>
-      </w:r>
-      <w:proofErr w:type="spellEnd"/>
-    </w:p>
-    <w:p>
-      <w:r>
-        <w:t>-Created a .</w:t>
-      </w:r>
-      <w:proofErr w:type="spellStart"/>
-      <w:r>
-        <w:t>gitignore</w:t>
-      </w:r>
-      <w:proofErr w:type="spellEnd"/>
-      <w:r>
-        <w:t xml:space="preserve"> file. Set it up to ignore everything that is in the “data” folder</w:t>
+        <w:t>-Could use GUI or Bash. I think for now I will use Bash since that’s what I learned before and what I know I have good instructions for. Maybe when I’m ready I can write down a list of the commands that I would use regularly when committing etc</w:t>
+      </w:r>
+    </w:p>
+    <w:p>
+      <w:r>
+        <w:t>-Created a .gitignore file. Set it up to ignore everything that is in the “data” folder</w:t>
       </w:r>
     </w:p>
     <w:p>
@@ -834,25 +805,7 @@
           <w:sz w:val="18"/>
           <w:szCs w:val="18"/>
         </w:rPr>
-        <w:t>warning: LF will be replaced by CRLF in .</w:t>
-      </w:r>
-      <w:proofErr w:type="spellStart"/>
-      <w:r>
-        <w:rPr>
-          <w:rFonts w:ascii="Lucida Console" w:hAnsi="Lucida Console" w:cs="Lucida Console"/>
-          <w:sz w:val="18"/>
-          <w:szCs w:val="18"/>
-        </w:rPr>
-        <w:t>Rhistory</w:t>
-      </w:r>
-      <w:proofErr w:type="spellEnd"/>
-      <w:r>
-        <w:rPr>
-          <w:rFonts w:ascii="Lucida Console" w:hAnsi="Lucida Console" w:cs="Lucida Console"/>
-          <w:sz w:val="18"/>
-          <w:szCs w:val="18"/>
-        </w:rPr>
-        <w:t>.</w:t>
+        <w:t>warning: LF will be replaced by CRLF in .Rhistory.</w:t>
       </w:r>
     </w:p>
     <w:p>
@@ -879,15 +832,7 @@
     <w:p/>
     <w:p>
       <w:r>
-        <w:t xml:space="preserve">-set up and connected folder to a </w:t>
-      </w:r>
-      <w:proofErr w:type="spellStart"/>
-      <w:r>
-        <w:t>github</w:t>
-      </w:r>
-      <w:proofErr w:type="spellEnd"/>
-      <w:r>
-        <w:t xml:space="preserve"> repository</w:t>
+        <w:t>-set up and connected folder to a github repository</w:t>
       </w:r>
     </w:p>
     <w:p>
@@ -1051,15 +996,7 @@
         <w:t xml:space="preserve"> files starting with ~ </w:t>
       </w:r>
       <w:r>
-        <w:t>and .</w:t>
-      </w:r>
-      <w:proofErr w:type="spellStart"/>
-      <w:r>
-        <w:t>Rproj.user</w:t>
-      </w:r>
-      <w:proofErr w:type="spellEnd"/>
-      <w:r>
-        <w:t xml:space="preserve"> to my git ignore file</w:t>
+        <w:t>and .Rproj.user to my git ignore file</w:t>
       </w:r>
     </w:p>
     <w:p>
@@ -1070,15 +1007,7 @@
         <w:t>comparing</w:t>
       </w:r>
       <w:r>
-        <w:t xml:space="preserve"> version of .</w:t>
-      </w:r>
-      <w:proofErr w:type="spellStart"/>
-      <w:r>
-        <w:t>docx</w:t>
-      </w:r>
-      <w:proofErr w:type="spellEnd"/>
-      <w:r>
-        <w:t xml:space="preserve"> files within git more useful. Not 100% sure if it worked or if it matters. Instructions found here: </w:t>
+        <w:t xml:space="preserve"> version of .docx files within git more useful. Not 100% sure if it worked or if it matters. Instructions found here: </w:t>
       </w:r>
     </w:p>
     <w:p>
@@ -1239,13 +1168,8 @@
         <w:t>th</w:t>
       </w:r>
       <w:r>
-        <w:t xml:space="preserve"> floor, Carleton physics, ECCC supercomputers, </w:t>
-      </w:r>
-      <w:proofErr w:type="spellStart"/>
-      <w:r>
-        <w:t>ACEnet</w:t>
-      </w:r>
-      <w:proofErr w:type="spellEnd"/>
+        <w:t xml:space="preserve"> floor, Carleton physics, ECCC supercomputers, ACEnet</w:t>
+      </w:r>
     </w:p>
     <w:p>
       <w:r>
@@ -1300,28 +1224,12 @@
     </w:p>
     <w:p>
       <w:r>
-        <w:t xml:space="preserve">-fixing mistakes (species in wrong group </w:t>
-      </w:r>
-      <w:proofErr w:type="spellStart"/>
-      <w:r>
-        <w:t>etc</w:t>
-      </w:r>
-      <w:proofErr w:type="spellEnd"/>
-      <w:r>
-        <w:t>)</w:t>
-      </w:r>
-    </w:p>
-    <w:p>
-      <w:r>
-        <w:t xml:space="preserve">-trying to edit </w:t>
-      </w:r>
-      <w:proofErr w:type="spellStart"/>
-      <w:r>
-        <w:t>mutate_cond</w:t>
-      </w:r>
-      <w:proofErr w:type="spellEnd"/>
-      <w:r>
-        <w:t xml:space="preserve"> function so that it would work with NA values. The test script I made suggested to me that it didn’t work the way I thought it did. Did not figure this out. </w:t>
+        <w:t>-fixing mistakes (species in wrong group etc)</w:t>
+      </w:r>
+    </w:p>
+    <w:p>
+      <w:r>
+        <w:t xml:space="preserve">-trying to edit mutate_cond function so that it would work with NA values. The test script I made suggested to me that it didn’t work the way I thought it did. Did not figure this out. </w:t>
       </w:r>
     </w:p>
     <w:p/>
@@ -1372,11 +1280,153 @@
       </w:r>
       <w:r>
         <w:t xml:space="preserve"> and extracting data from PRISM GIS</w:t>
+      </w:r>
+    </w:p>
+    <w:p/>
+    <w:p>
+      <w:r>
+        <w:t>-checked the specs of the INGO environment so that I can compare to other options:</w:t>
+      </w:r>
+    </w:p>
+    <w:p>
+      <w:r>
+        <w:tab/>
+        <w:t>-24GB RAM, 6 processors</w:t>
+      </w:r>
+    </w:p>
+    <w:p/>
+    <w:p>
+      <w:r>
+        <w:t xml:space="preserve">-GIS files and </w:t>
+      </w:r>
+      <w:r>
+        <w:t>excel file have different plot names. GIS file names are likely in some of the historic plot name columns</w:t>
+      </w:r>
+    </w:p>
+    <w:p>
+      <w:r>
+        <w:t>-maybe the proportion of plot surveyed is more reliable than the areas?</w:t>
+      </w:r>
+    </w:p>
+    <w:p>
+      <w:r>
+        <w:t xml:space="preserve">-SIR 38D isn’t in any of the GIS files. Would be useful to write a script to match gis files with </w:t>
+      </w:r>
+      <w:r>
+        <w:t>excel file plots to see where they match up</w:t>
+      </w:r>
+    </w:p>
+    <w:p>
+      <w:r>
+        <w:tab/>
+        <w:t>-first create my list of all plots in the excel file so that I don’t have to look at multiple rows?</w:t>
+      </w:r>
+    </w:p>
+    <w:p/>
+    <w:p>
+      <w:pPr>
+        <w:pStyle w:val="Heading1"/>
+      </w:pPr>
+      <w:r>
+        <w:lastRenderedPageBreak/>
+        <w:t>Dec 2, 2019</w:t>
+      </w:r>
+    </w:p>
+    <w:p>
+      <w:pPr>
+        <w:pStyle w:val="Heading2"/>
+      </w:pPr>
+      <w:r>
+        <w:t>Itemizing all the plots that we need to make decisions about how/whether to include them</w:t>
+      </w:r>
+    </w:p>
+    <w:p/>
+    <w:p>
+      <w:r>
+        <w:t>-Made lists of plots that were surveyed multiple times in the same year, plots that were surveyed in multiple years, and some of the plots that were field selected</w:t>
+      </w:r>
+    </w:p>
+    <w:p/>
+    <w:p>
+      <w:pPr>
+        <w:pStyle w:val="Heading1"/>
+      </w:pPr>
+      <w:r>
+        <w:t>Dec 3, 2019</w:t>
+      </w:r>
+    </w:p>
+    <w:p>
+      <w:pPr>
+        <w:pStyle w:val="Heading2"/>
+      </w:pPr>
+      <w:r>
+        <w:t>Continue list of plots that need decisions made about them</w:t>
+      </w:r>
+    </w:p>
+    <w:p/>
+    <w:p>
+      <w:r>
+        <w:t>-</w:t>
+      </w:r>
+      <w:r>
+        <w:t>Finished lists of plots that were field selected and field modified</w:t>
+      </w:r>
+    </w:p>
+    <w:p>
+      <w:r>
+        <w:t>-Read a bunch of the different comment columns to try to understand what’s happening</w:t>
+      </w:r>
+    </w:p>
+    <w:p/>
+    <w:p>
+      <w:pPr>
+        <w:pStyle w:val="Heading1"/>
+      </w:pPr>
+      <w:r>
+        <w:t>Dec 4, 2019</w:t>
+      </w:r>
+    </w:p>
+    <w:p>
+      <w:pPr>
+        <w:pStyle w:val="Heading2"/>
+      </w:pPr>
+      <w:r>
+        <w:t>Continue list of plots that need decisions made about them</w:t>
+      </w:r>
+    </w:p>
+    <w:p/>
+    <w:p>
+      <w:r>
+        <w:t>-started trying to write down my opinions and questions about decisions</w:t>
+      </w:r>
+    </w:p>
+    <w:p>
+      <w:r>
+        <w:t>-looking at specific plot examples to understand them</w:t>
+      </w:r>
+    </w:p>
+    <w:p>
+      <w:r>
+        <w:t>-wrote a script to count the</w:t>
+      </w:r>
+      <w:r>
+        <w:t xml:space="preserve"> number of surveyors in each plot</w:t>
       </w:r>
     </w:p>
     <w:p>
       <w:bookmarkStart w:id="0" w:name="_GoBack"/>
       <w:bookmarkEnd w:id="0"/>
+    </w:p>
+    <w:p>
+      <w:r>
+        <w:t>***</w:t>
+      </w:r>
+      <w:r>
+        <w:t xml:space="preserve">This video about tidyverse tricks looks worthwhile: </w:t>
+      </w:r>
+      <w:r>
+        <w:t>https://www.youtube.com/watch?v=NDHSBUN_rVU</w:t>
+      </w:r>
     </w:p>
     <w:sectPr>
       <w:pgSz w:w="12240" w:h="15840"/>

</xml_diff>

<commit_message>
first update since winter, working on comparing shapefiles and observation spatial data
</commit_message>
<xml_diff>
--- a/notes/RSF lab notebook.docx
+++ b/notes/RSF lab notebook.docx
@@ -64,7 +64,15 @@
     <w:p/>
     <w:p>
       <w:r>
-        <w:t>&gt; nano file.txt    } open in a text editor</w:t>
+        <w:t xml:space="preserve">&gt; </w:t>
+      </w:r>
+      <w:proofErr w:type="spellStart"/>
+      <w:r>
+        <w:t>nano</w:t>
+      </w:r>
+      <w:proofErr w:type="spellEnd"/>
+      <w:r>
+        <w:t xml:space="preserve"> file.txt    } open in a text editor</w:t>
       </w:r>
     </w:p>
     <w:p>
@@ -507,7 +515,15 @@
         <w:t xml:space="preserve">I’m interested to try writing my manuscript as an r markdown file. </w:t>
       </w:r>
       <w:r>
-        <w:t xml:space="preserve">One of the biggest barriers seems to be sharing with collaborators, but apparently rmd files can be knit as a word document: </w:t>
+        <w:t xml:space="preserve">One of the biggest barriers seems to be sharing with collaborators, but apparently </w:t>
+      </w:r>
+      <w:proofErr w:type="spellStart"/>
+      <w:r>
+        <w:t>rmd</w:t>
+      </w:r>
+      <w:proofErr w:type="spellEnd"/>
+      <w:r>
+        <w:t xml:space="preserve"> files can be knit as a word document: </w:t>
       </w:r>
       <w:r>
         <w:t>https://rmarkdown.rstudio.com/articles_docx.html</w:t>
@@ -773,12 +789,25 @@
     </w:p>
     <w:p>
       <w:r>
-        <w:t>-Could use GUI or Bash. I think for now I will use Bash since that’s what I learned before and what I know I have good instructions for. Maybe when I’m ready I can write down a list of the commands that I would use regularly when committing etc</w:t>
-      </w:r>
-    </w:p>
-    <w:p>
-      <w:r>
-        <w:t>-Created a .gitignore file. Set it up to ignore everything that is in the “data” folder</w:t>
+        <w:t xml:space="preserve">-Could use GUI or Bash. I think for now I will use Bash since that’s what I learned before and what I know I have good instructions for. Maybe when I’m ready I can write down a list of the commands that I would use regularly when committing </w:t>
+      </w:r>
+      <w:proofErr w:type="spellStart"/>
+      <w:r>
+        <w:t>etc</w:t>
+      </w:r>
+      <w:proofErr w:type="spellEnd"/>
+    </w:p>
+    <w:p>
+      <w:r>
+        <w:t>-Created a .</w:t>
+      </w:r>
+      <w:proofErr w:type="spellStart"/>
+      <w:r>
+        <w:t>gitignore</w:t>
+      </w:r>
+      <w:proofErr w:type="spellEnd"/>
+      <w:r>
+        <w:t xml:space="preserve"> file. Set it up to ignore everything that is in the “data” folder</w:t>
       </w:r>
     </w:p>
     <w:p>
@@ -805,7 +834,25 @@
           <w:sz w:val="18"/>
           <w:szCs w:val="18"/>
         </w:rPr>
-        <w:t>warning: LF will be replaced by CRLF in .Rhistory.</w:t>
+        <w:t>warning: LF will be replaced by CRLF in .</w:t>
+      </w:r>
+      <w:proofErr w:type="spellStart"/>
+      <w:r>
+        <w:rPr>
+          <w:rFonts w:ascii="Lucida Console" w:hAnsi="Lucida Console" w:cs="Lucida Console"/>
+          <w:sz w:val="18"/>
+          <w:szCs w:val="18"/>
+        </w:rPr>
+        <w:t>Rhistory</w:t>
+      </w:r>
+      <w:proofErr w:type="spellEnd"/>
+      <w:r>
+        <w:rPr>
+          <w:rFonts w:ascii="Lucida Console" w:hAnsi="Lucida Console" w:cs="Lucida Console"/>
+          <w:sz w:val="18"/>
+          <w:szCs w:val="18"/>
+        </w:rPr>
+        <w:t>.</w:t>
       </w:r>
     </w:p>
     <w:p>
@@ -832,7 +879,15 @@
     <w:p/>
     <w:p>
       <w:r>
-        <w:t>-set up and connected folder to a github repository</w:t>
+        <w:t xml:space="preserve">-set up and connected folder to a </w:t>
+      </w:r>
+      <w:proofErr w:type="spellStart"/>
+      <w:r>
+        <w:t>github</w:t>
+      </w:r>
+      <w:proofErr w:type="spellEnd"/>
+      <w:r>
+        <w:t xml:space="preserve"> repository</w:t>
       </w:r>
     </w:p>
     <w:p>
@@ -996,7 +1051,15 @@
         <w:t xml:space="preserve"> files starting with ~ </w:t>
       </w:r>
       <w:r>
-        <w:t>and .Rproj.user to my git ignore file</w:t>
+        <w:t>and .</w:t>
+      </w:r>
+      <w:proofErr w:type="spellStart"/>
+      <w:r>
+        <w:t>Rproj.user</w:t>
+      </w:r>
+      <w:proofErr w:type="spellEnd"/>
+      <w:r>
+        <w:t xml:space="preserve"> to my git ignore file</w:t>
       </w:r>
     </w:p>
     <w:p>
@@ -1007,7 +1070,15 @@
         <w:t>comparing</w:t>
       </w:r>
       <w:r>
-        <w:t xml:space="preserve"> version of .docx files within git more useful. Not 100% sure if it worked or if it matters. Instructions found here: </w:t>
+        <w:t xml:space="preserve"> version of .</w:t>
+      </w:r>
+      <w:proofErr w:type="spellStart"/>
+      <w:r>
+        <w:t>docx</w:t>
+      </w:r>
+      <w:proofErr w:type="spellEnd"/>
+      <w:r>
+        <w:t xml:space="preserve"> files within git more useful. Not 100% sure if it worked or if it matters. Instructions found here: </w:t>
       </w:r>
     </w:p>
     <w:p>
@@ -1168,8 +1239,13 @@
         <w:t>th</w:t>
       </w:r>
       <w:r>
-        <w:t xml:space="preserve"> floor, Carleton physics, ECCC supercomputers, ACEnet</w:t>
-      </w:r>
+        <w:t xml:space="preserve"> floor, Carleton physics, ECCC supercomputers, </w:t>
+      </w:r>
+      <w:proofErr w:type="spellStart"/>
+      <w:r>
+        <w:t>ACEnet</w:t>
+      </w:r>
+      <w:proofErr w:type="spellEnd"/>
     </w:p>
     <w:p>
       <w:r>
@@ -1224,12 +1300,28 @@
     </w:p>
     <w:p>
       <w:r>
-        <w:t>-fixing mistakes (species in wrong group etc)</w:t>
-      </w:r>
-    </w:p>
-    <w:p>
-      <w:r>
-        <w:t xml:space="preserve">-trying to edit mutate_cond function so that it would work with NA values. The test script I made suggested to me that it didn’t work the way I thought it did. Did not figure this out. </w:t>
+        <w:t xml:space="preserve">-fixing mistakes (species in wrong group </w:t>
+      </w:r>
+      <w:proofErr w:type="spellStart"/>
+      <w:r>
+        <w:t>etc</w:t>
+      </w:r>
+      <w:proofErr w:type="spellEnd"/>
+      <w:r>
+        <w:t>)</w:t>
+      </w:r>
+    </w:p>
+    <w:p>
+      <w:r>
+        <w:t xml:space="preserve">-trying to edit </w:t>
+      </w:r>
+      <w:proofErr w:type="spellStart"/>
+      <w:r>
+        <w:t>mutate_cond</w:t>
+      </w:r>
+      <w:proofErr w:type="spellEnd"/>
+      <w:r>
+        <w:t xml:space="preserve"> function so that it would work with NA values. The test script I made suggested to me that it didn’t work the way I thought it did. Did not figure this out. </w:t>
       </w:r>
     </w:p>
     <w:p/>
@@ -1310,7 +1402,15 @@
     </w:p>
     <w:p>
       <w:r>
-        <w:t xml:space="preserve">-SIR 38D isn’t in any of the GIS files. Would be useful to write a script to match gis files with </w:t>
+        <w:t xml:space="preserve">-SIR 38D isn’t in any of the GIS files. Would be useful to write a script to match </w:t>
+      </w:r>
+      <w:proofErr w:type="spellStart"/>
+      <w:r>
+        <w:t>gis</w:t>
+      </w:r>
+      <w:proofErr w:type="spellEnd"/>
+      <w:r>
+        <w:t xml:space="preserve"> files with </w:t>
       </w:r>
       <w:r>
         <w:t>excel file plots to see where they match up</w:t>
@@ -1419,7 +1519,15 @@
         <w:t>***</w:t>
       </w:r>
       <w:r>
-        <w:t xml:space="preserve">This video about tidyverse tricks looks worthwhile: </w:t>
+        <w:t xml:space="preserve">This video about </w:t>
+      </w:r>
+      <w:proofErr w:type="spellStart"/>
+      <w:r>
+        <w:t>tidyverse</w:t>
+      </w:r>
+      <w:proofErr w:type="spellEnd"/>
+      <w:r>
+        <w:t xml:space="preserve"> tricks looks worthwhile: </w:t>
       </w:r>
       <w:hyperlink r:id="rId13" w:history="1">
         <w:r>
@@ -1543,7 +1651,15 @@
         </w:numPr>
       </w:pPr>
       <w:r>
-        <w:t>Wednesday: Review ecography paper – 1 day</w:t>
+        <w:t xml:space="preserve">Wednesday: Review </w:t>
+      </w:r>
+      <w:proofErr w:type="spellStart"/>
+      <w:r>
+        <w:t>ecography</w:t>
+      </w:r>
+      <w:proofErr w:type="spellEnd"/>
+      <w:r>
+        <w:t xml:space="preserve"> paper – 1 day</w:t>
       </w:r>
     </w:p>
     <w:p>
@@ -1572,6 +1688,9 @@
       <w:r>
         <w:t>Friday: Tidy up my office, prepare for next semester, attend to little things that I might be ignoring</w:t>
       </w:r>
+      <w:r>
+        <w:t>, test out version control to see how it works</w:t>
+      </w:r>
     </w:p>
     <w:p>
       <w:pPr>
@@ -1642,11 +1761,424 @@
       <w:r>
         <w:t>Added goose counts to my shorebird observation dataset</w:t>
       </w:r>
+    </w:p>
+    <w:p/>
+    <w:p>
+      <w:pPr>
+        <w:pStyle w:val="Heading1"/>
+      </w:pPr>
+      <w:r>
+        <w:t>Jan 7, 2020</w:t>
+      </w:r>
+    </w:p>
+    <w:p>
+      <w:pPr>
+        <w:pStyle w:val="ListParagraph"/>
+        <w:numPr>
+          <w:ilvl w:val="0"/>
+          <w:numId w:val="15"/>
+        </w:numPr>
+      </w:pPr>
+      <w:r>
+        <w:t>Was reviewing my note</w:t>
+      </w:r>
+      <w:r>
+        <w:t>s from the WHSG conference. These</w:t>
+      </w:r>
+      <w:r>
+        <w:t xml:space="preserve"> r function </w:t>
+      </w:r>
+      <w:r>
+        <w:t xml:space="preserve">and packages sound useful; </w:t>
+      </w:r>
+      <w:r>
+        <w:t>takes a raster and calculates a number of landscape metrics (patch size, patch densit</w:t>
+      </w:r>
+      <w:r>
+        <w:t>y, shapes, areas, edges). Similar to FRAGSTATS</w:t>
+      </w:r>
+    </w:p>
+    <w:p>
+      <w:pPr>
+        <w:pStyle w:val="ListParagraph"/>
+      </w:pPr>
+      <w:hyperlink r:id="rId14" w:history="1">
+        <w:r>
+          <w:rPr>
+            <w:rStyle w:val="Hyperlink"/>
+          </w:rPr>
+          <w:t>https://www.rdocumentation.org/packages/spatialEco/versions/1.2-1/topics/land.metrics</w:t>
+        </w:r>
+      </w:hyperlink>
+    </w:p>
+    <w:p>
+      <w:pPr>
+        <w:pStyle w:val="ListParagraph"/>
+      </w:pPr>
+      <w:hyperlink r:id="rId15" w:history="1">
+        <w:r>
+          <w:rPr>
+            <w:rStyle w:val="Hyperlink"/>
+          </w:rPr>
+          <w:t>https://cran.r-project.org/web/packages/landscapemetrics/landscapemetrics.pdf</w:t>
+        </w:r>
+      </w:hyperlink>
+    </w:p>
+    <w:p>
+      <w:pPr>
+        <w:pStyle w:val="ListParagraph"/>
+      </w:pPr>
+    </w:p>
+    <w:p>
+      <w:pPr>
+        <w:pStyle w:val="Heading1"/>
+      </w:pPr>
+      <w:r>
+        <w:lastRenderedPageBreak/>
+        <w:t>Jan 13, 2020</w:t>
+      </w:r>
+    </w:p>
+    <w:p>
+      <w:pPr>
+        <w:pStyle w:val="Heading2"/>
+      </w:pPr>
+      <w:r>
+        <w:t>Goal for the week</w:t>
+      </w:r>
+    </w:p>
+    <w:p>
+      <w:r>
+        <w:t xml:space="preserve">Monday: </w:t>
+      </w:r>
+      <w:r>
+        <w:rPr>
+          <w:strike/>
+        </w:rPr>
+        <w:t>Meet with Paul</w:t>
+      </w:r>
+      <w:r>
+        <w:t xml:space="preserve">, </w:t>
+      </w:r>
+      <w:r>
+        <w:rPr>
+          <w:strike/>
+        </w:rPr>
+        <w:t>Fi</w:t>
+      </w:r>
+      <w:r>
+        <w:rPr>
+          <w:strike/>
+        </w:rPr>
+        <w:t>n</w:t>
+      </w:r>
+      <w:r>
+        <w:rPr>
+          <w:strike/>
+        </w:rPr>
+        <w:t>ish EE review</w:t>
+      </w:r>
+      <w:r>
+        <w:rPr>
+          <w:strike/>
+        </w:rPr>
+        <w:t xml:space="preserve"> (this took all week, I wrote way too much)</w:t>
+      </w:r>
+      <w:r>
+        <w:rPr>
+          <w:strike/>
+        </w:rPr>
+        <w:t>,</w:t>
+      </w:r>
+      <w:r>
+        <w:t xml:space="preserve"> </w:t>
+      </w:r>
+      <w:r>
+        <w:t>~~</w:t>
+      </w:r>
+      <w:r>
+        <w:t xml:space="preserve">read through revisions, </w:t>
+      </w:r>
+      <w:proofErr w:type="spellStart"/>
+      <w:r>
+        <w:rPr>
+          <w:strike/>
+        </w:rPr>
+        <w:t>TAing</w:t>
+      </w:r>
+      <w:proofErr w:type="spellEnd"/>
+    </w:p>
+    <w:p>
+      <w:r>
+        <w:t>-prepare work from Brandon</w:t>
+      </w:r>
+    </w:p>
+    <w:p>
+      <w:pPr>
+        <w:rPr>
+          <w:strike/>
+        </w:rPr>
+      </w:pPr>
+      <w:r>
+        <w:rPr>
+          <w:strike/>
+        </w:rPr>
+        <w:t>-Register for nature museum symposium</w:t>
+      </w:r>
+    </w:p>
+    <w:p>
+      <w:r>
+        <w:t>-finish my paper outline</w:t>
+      </w:r>
+    </w:p>
+    <w:p>
+      <w:r>
+        <w:t>-finish my prism dataset that I was working on before Christmas</w:t>
+      </w:r>
+    </w:p>
+    <w:p>
+      <w:r>
+        <w:t>-Start attempting to do some test stats/ analysis</w:t>
+      </w:r>
+    </w:p>
+    <w:p/>
+    <w:p>
+      <w:pPr>
+        <w:pStyle w:val="Heading1"/>
+      </w:pPr>
+      <w:r>
+        <w:t>Jan 21, 2020</w:t>
+      </w:r>
+    </w:p>
+    <w:p/>
+    <w:p>
+      <w:pPr>
+        <w:pStyle w:val="Heading2"/>
+      </w:pPr>
+      <w:r>
+        <w:t>Goals for the week</w:t>
+      </w:r>
+    </w:p>
+    <w:p>
+      <w:r>
+        <w:t>-prepare work for Brandon</w:t>
+      </w:r>
+    </w:p>
+    <w:p>
+      <w:r>
+        <w:t>-finish my paper outline</w:t>
+      </w:r>
+    </w:p>
+    <w:p/>
+    <w:p>
+      <w:pPr>
+        <w:pStyle w:val="Heading2"/>
+      </w:pPr>
+      <w:r>
+        <w:t>Current project priorities</w:t>
+      </w:r>
+    </w:p>
+    <w:p>
+      <w:r>
+        <w:t>-test if my modelling ideas work (Use Yukon PRISM data?)</w:t>
+      </w:r>
+    </w:p>
+    <w:p>
+      <w:r>
+        <w:t>-assess my computational needs</w:t>
+      </w:r>
+    </w:p>
+    <w:p>
+      <w:r>
+        <w:t>-start running habitat layers in case they take a long time</w:t>
+      </w:r>
+    </w:p>
+    <w:p/>
+    <w:p>
+      <w:r>
+        <w:t xml:space="preserve">-did some stuff for </w:t>
+      </w:r>
+      <w:proofErr w:type="spellStart"/>
+      <w:r>
+        <w:t>TAing</w:t>
+      </w:r>
+      <w:proofErr w:type="spellEnd"/>
+      <w:r>
+        <w:t xml:space="preserve"> on Mon, Wed. On Tuesday I did a bunch of little tasks that built up while I was working on the review during the previous week. On Thursday I stayed home sick and read the path analysis book. On Friday I worked on sketch of hypotheses document, did my prep for the discussion group.</w:t>
+      </w:r>
+    </w:p>
+    <w:p/>
+    <w:p>
+      <w:pPr>
+        <w:pStyle w:val="Heading1"/>
+      </w:pPr>
+      <w:r>
+        <w:t>Jan 28, 2020</w:t>
+      </w:r>
+    </w:p>
+    <w:p/>
+    <w:p>
+      <w:pPr>
+        <w:pStyle w:val="Heading2"/>
+      </w:pPr>
+      <w:r>
+        <w:t>Goals for the week</w:t>
+      </w:r>
+    </w:p>
+    <w:p>
+      <w:r>
+        <w:t>-finish my paper outline</w:t>
+      </w:r>
+    </w:p>
+    <w:p/>
+    <w:p>
+      <w:r>
+        <w:lastRenderedPageBreak/>
+        <w:t>-prepare work for Brandon</w:t>
+      </w:r>
+    </w:p>
+    <w:p/>
+    <w:p>
+      <w:pPr>
+        <w:pStyle w:val="Heading2"/>
+      </w:pPr>
+      <w:r>
+        <w:t>Current project priorities</w:t>
+      </w:r>
+    </w:p>
+    <w:p>
+      <w:r>
+        <w:t>-test if my modelling ideas work (Use Yukon PRISM data?)</w:t>
+      </w:r>
+    </w:p>
+    <w:p>
+      <w:r>
+        <w:t>-assess my computational needs</w:t>
+      </w:r>
+    </w:p>
+    <w:p>
+      <w:r>
+        <w:t>-start running habitat layers in case they take a long time</w:t>
+      </w:r>
+    </w:p>
+    <w:p/>
+    <w:p/>
+    <w:p>
+      <w:r>
+        <w:t xml:space="preserve">Tuesday: worked on my sketch document for about an hour and a half. I’m getting a bit lost. What concrete steps do I need to do? </w:t>
+      </w:r>
+    </w:p>
+    <w:p>
+      <w:pPr>
+        <w:pStyle w:val="ListParagraph"/>
+        <w:numPr>
+          <w:ilvl w:val="1"/>
+          <w:numId w:val="4"/>
+        </w:numPr>
+      </w:pPr>
+      <w:r>
+        <w:t>I’m trying to flesh out my hypotheses a bit more. I think I want about a paragraph explaining the reasoning behind each one</w:t>
+      </w:r>
+    </w:p>
+    <w:p>
+      <w:pPr>
+        <w:pStyle w:val="ListParagraph"/>
+        <w:numPr>
+          <w:ilvl w:val="1"/>
+          <w:numId w:val="4"/>
+        </w:numPr>
+      </w:pPr>
+      <w:r>
+        <w:t>I need to read more about shorebirds and figure out what I would guess would be the most important factors are that shape their distribution. Traits, predictions relating to those traits.</w:t>
+      </w:r>
+    </w:p>
+    <w:p>
+      <w:pPr>
+        <w:pStyle w:val="ListParagraph"/>
+        <w:numPr>
+          <w:ilvl w:val="1"/>
+          <w:numId w:val="4"/>
+        </w:numPr>
+      </w:pPr>
+      <w:r>
+        <w:t xml:space="preserve">I want to have a clearer idea of what my predictions are and what my analyses would be that would produce those predictions. </w:t>
+      </w:r>
+      <w:r>
+        <w:t>See the diagrams I drew on paper – path, interpretations</w:t>
+      </w:r>
+    </w:p>
+    <w:p>
+      <w:pPr>
+        <w:pStyle w:val="ListParagraph"/>
+      </w:pPr>
+    </w:p>
+    <w:p>
+      <w:pPr>
+        <w:pStyle w:val="ListParagraph"/>
+      </w:pPr>
+    </w:p>
+    <w:p>
+      <w:pPr>
+        <w:pStyle w:val="Heading1"/>
+      </w:pPr>
+      <w:r>
+        <w:t>Week of March 2</w:t>
+      </w:r>
+    </w:p>
+    <w:p/>
+    <w:p>
+      <w:r>
+        <w:t>-</w:t>
+      </w:r>
+      <w:r>
+        <w:t>getting back into my project after spending February working on my masters paper</w:t>
+      </w:r>
+    </w:p>
+    <w:p>
+      <w:r>
+        <w:t xml:space="preserve">-looked at the ENM course that Debbie sent me. I’m at 40 </w:t>
+      </w:r>
+      <w:proofErr w:type="spellStart"/>
+      <w:r>
+        <w:t>mins</w:t>
+      </w:r>
+      <w:proofErr w:type="spellEnd"/>
+      <w:r>
+        <w:t xml:space="preserve"> in the 1</w:t>
+      </w:r>
+      <w:r>
+        <w:rPr>
+          <w:vertAlign w:val="superscript"/>
+        </w:rPr>
+        <w:t>st</w:t>
+      </w:r>
+      <w:r>
+        <w:t xml:space="preserve"> week’s video. I wonder if I can download the audio onto my phone to listen to in the car</w:t>
+      </w:r>
+    </w:p>
+    <w:p/>
+    <w:p>
+      <w:pPr>
+        <w:pStyle w:val="Heading2"/>
+      </w:pPr>
+      <w:r>
+        <w:t>Current project priorities</w:t>
+      </w:r>
+    </w:p>
+    <w:p>
+      <w:r>
+        <w:t>-finish my plan of what I’m going to do</w:t>
+      </w:r>
+    </w:p>
+    <w:p>
+      <w:r>
+        <w:t>-brainstorm a plan for my future projections chapter</w:t>
+      </w:r>
+    </w:p>
+    <w:p/>
+    <w:p>
       <w:bookmarkStart w:id="0" w:name="_GoBack"/>
       <w:bookmarkEnd w:id="0"/>
     </w:p>
-    <w:p/>
-    <w:p/>
     <w:p/>
     <w:sectPr>
       <w:pgSz w:w="12240" w:h="15840"/>
@@ -2678,6 +3210,119 @@
     </w:lvl>
   </w:abstractNum>
   <w:abstractNum w:abstractNumId="9" w15:restartNumberingAfterBreak="0">
+    <w:nsid w:val="52B355FA"/>
+    <w:multiLevelType w:val="hybridMultilevel"/>
+    <w:tmpl w:val="565435BA"/>
+    <w:lvl w:ilvl="0" w:tplc="10090001">
+      <w:start w:val="1"/>
+      <w:numFmt w:val="bullet"/>
+      <w:lvlText w:val=""/>
+      <w:lvlJc w:val="left"/>
+      <w:pPr>
+        <w:ind w:left="720" w:hanging="360"/>
+      </w:pPr>
+      <w:rPr>
+        <w:rFonts w:ascii="Symbol" w:hAnsi="Symbol" w:hint="default"/>
+      </w:rPr>
+    </w:lvl>
+    <w:lvl w:ilvl="1" w:tplc="10090003" w:tentative="1">
+      <w:start w:val="1"/>
+      <w:numFmt w:val="bullet"/>
+      <w:lvlText w:val="o"/>
+      <w:lvlJc w:val="left"/>
+      <w:pPr>
+        <w:ind w:left="1440" w:hanging="360"/>
+      </w:pPr>
+      <w:rPr>
+        <w:rFonts w:ascii="Courier New" w:hAnsi="Courier New" w:cs="Courier New" w:hint="default"/>
+      </w:rPr>
+    </w:lvl>
+    <w:lvl w:ilvl="2" w:tplc="10090005" w:tentative="1">
+      <w:start w:val="1"/>
+      <w:numFmt w:val="bullet"/>
+      <w:lvlText w:val=""/>
+      <w:lvlJc w:val="left"/>
+      <w:pPr>
+        <w:ind w:left="2160" w:hanging="360"/>
+      </w:pPr>
+      <w:rPr>
+        <w:rFonts w:ascii="Wingdings" w:hAnsi="Wingdings" w:hint="default"/>
+      </w:rPr>
+    </w:lvl>
+    <w:lvl w:ilvl="3" w:tplc="10090001" w:tentative="1">
+      <w:start w:val="1"/>
+      <w:numFmt w:val="bullet"/>
+      <w:lvlText w:val=""/>
+      <w:lvlJc w:val="left"/>
+      <w:pPr>
+        <w:ind w:left="2880" w:hanging="360"/>
+      </w:pPr>
+      <w:rPr>
+        <w:rFonts w:ascii="Symbol" w:hAnsi="Symbol" w:hint="default"/>
+      </w:rPr>
+    </w:lvl>
+    <w:lvl w:ilvl="4" w:tplc="10090003" w:tentative="1">
+      <w:start w:val="1"/>
+      <w:numFmt w:val="bullet"/>
+      <w:lvlText w:val="o"/>
+      <w:lvlJc w:val="left"/>
+      <w:pPr>
+        <w:ind w:left="3600" w:hanging="360"/>
+      </w:pPr>
+      <w:rPr>
+        <w:rFonts w:ascii="Courier New" w:hAnsi="Courier New" w:cs="Courier New" w:hint="default"/>
+      </w:rPr>
+    </w:lvl>
+    <w:lvl w:ilvl="5" w:tplc="10090005" w:tentative="1">
+      <w:start w:val="1"/>
+      <w:numFmt w:val="bullet"/>
+      <w:lvlText w:val=""/>
+      <w:lvlJc w:val="left"/>
+      <w:pPr>
+        <w:ind w:left="4320" w:hanging="360"/>
+      </w:pPr>
+      <w:rPr>
+        <w:rFonts w:ascii="Wingdings" w:hAnsi="Wingdings" w:hint="default"/>
+      </w:rPr>
+    </w:lvl>
+    <w:lvl w:ilvl="6" w:tplc="10090001" w:tentative="1">
+      <w:start w:val="1"/>
+      <w:numFmt w:val="bullet"/>
+      <w:lvlText w:val=""/>
+      <w:lvlJc w:val="left"/>
+      <w:pPr>
+        <w:ind w:left="5040" w:hanging="360"/>
+      </w:pPr>
+      <w:rPr>
+        <w:rFonts w:ascii="Symbol" w:hAnsi="Symbol" w:hint="default"/>
+      </w:rPr>
+    </w:lvl>
+    <w:lvl w:ilvl="7" w:tplc="10090003" w:tentative="1">
+      <w:start w:val="1"/>
+      <w:numFmt w:val="bullet"/>
+      <w:lvlText w:val="o"/>
+      <w:lvlJc w:val="left"/>
+      <w:pPr>
+        <w:ind w:left="5760" w:hanging="360"/>
+      </w:pPr>
+      <w:rPr>
+        <w:rFonts w:ascii="Courier New" w:hAnsi="Courier New" w:cs="Courier New" w:hint="default"/>
+      </w:rPr>
+    </w:lvl>
+    <w:lvl w:ilvl="8" w:tplc="10090005" w:tentative="1">
+      <w:start w:val="1"/>
+      <w:numFmt w:val="bullet"/>
+      <w:lvlText w:val=""/>
+      <w:lvlJc w:val="left"/>
+      <w:pPr>
+        <w:ind w:left="6480" w:hanging="360"/>
+      </w:pPr>
+      <w:rPr>
+        <w:rFonts w:ascii="Wingdings" w:hAnsi="Wingdings" w:hint="default"/>
+      </w:rPr>
+    </w:lvl>
+  </w:abstractNum>
+  <w:abstractNum w:abstractNumId="10" w15:restartNumberingAfterBreak="0">
     <w:nsid w:val="61AF532E"/>
     <w:multiLevelType w:val="hybridMultilevel"/>
     <w:tmpl w:val="869ECEE0"/>
@@ -2790,10 +3435,10 @@
       </w:rPr>
     </w:lvl>
   </w:abstractNum>
-  <w:abstractNum w:abstractNumId="10" w15:restartNumberingAfterBreak="0">
+  <w:abstractNum w:abstractNumId="11" w15:restartNumberingAfterBreak="0">
     <w:nsid w:val="6E557F17"/>
     <w:multiLevelType w:val="multilevel"/>
-    <w:tmpl w:val="F0DE2ED0"/>
+    <w:tmpl w:val="5A9A1C78"/>
     <w:lvl w:ilvl="0">
       <w:start w:val="1"/>
       <w:numFmt w:val="decimal"/>
@@ -2806,10 +3451,353 @@
         <w:ind w:left="720" w:hanging="360"/>
       </w:pPr>
     </w:lvl>
+    <w:lvl w:ilvl="1">
+      <w:start w:val="1"/>
+      <w:numFmt w:val="decimal"/>
+      <w:lvlText w:val="%2)"/>
+      <w:lvlJc w:val="left"/>
+      <w:pPr>
+        <w:ind w:left="1440" w:hanging="360"/>
+      </w:pPr>
+      <w:rPr>
+        <w:rFonts w:hint="default"/>
+      </w:rPr>
+    </w:lvl>
+    <w:lvl w:ilvl="2" w:tentative="1">
+      <w:start w:val="1"/>
+      <w:numFmt w:val="decimal"/>
+      <w:lvlText w:val="%3."/>
+      <w:lvlJc w:val="left"/>
+      <w:pPr>
+        <w:tabs>
+          <w:tab w:val="num" w:pos="2160"/>
+        </w:tabs>
+        <w:ind w:left="2160" w:hanging="360"/>
+      </w:pPr>
+    </w:lvl>
+    <w:lvl w:ilvl="3" w:tentative="1">
+      <w:start w:val="1"/>
+      <w:numFmt w:val="decimal"/>
+      <w:lvlText w:val="%4."/>
+      <w:lvlJc w:val="left"/>
+      <w:pPr>
+        <w:tabs>
+          <w:tab w:val="num" w:pos="2880"/>
+        </w:tabs>
+        <w:ind w:left="2880" w:hanging="360"/>
+      </w:pPr>
+    </w:lvl>
+    <w:lvl w:ilvl="4" w:tentative="1">
+      <w:start w:val="1"/>
+      <w:numFmt w:val="decimal"/>
+      <w:lvlText w:val="%5."/>
+      <w:lvlJc w:val="left"/>
+      <w:pPr>
+        <w:tabs>
+          <w:tab w:val="num" w:pos="3600"/>
+        </w:tabs>
+        <w:ind w:left="3600" w:hanging="360"/>
+      </w:pPr>
+    </w:lvl>
+    <w:lvl w:ilvl="5" w:tentative="1">
+      <w:start w:val="1"/>
+      <w:numFmt w:val="decimal"/>
+      <w:lvlText w:val="%6."/>
+      <w:lvlJc w:val="left"/>
+      <w:pPr>
+        <w:tabs>
+          <w:tab w:val="num" w:pos="4320"/>
+        </w:tabs>
+        <w:ind w:left="4320" w:hanging="360"/>
+      </w:pPr>
+    </w:lvl>
+    <w:lvl w:ilvl="6" w:tentative="1">
+      <w:start w:val="1"/>
+      <w:numFmt w:val="decimal"/>
+      <w:lvlText w:val="%7."/>
+      <w:lvlJc w:val="left"/>
+      <w:pPr>
+        <w:tabs>
+          <w:tab w:val="num" w:pos="5040"/>
+        </w:tabs>
+        <w:ind w:left="5040" w:hanging="360"/>
+      </w:pPr>
+    </w:lvl>
+    <w:lvl w:ilvl="7" w:tentative="1">
+      <w:start w:val="1"/>
+      <w:numFmt w:val="decimal"/>
+      <w:lvlText w:val="%8."/>
+      <w:lvlJc w:val="left"/>
+      <w:pPr>
+        <w:tabs>
+          <w:tab w:val="num" w:pos="5760"/>
+        </w:tabs>
+        <w:ind w:left="5760" w:hanging="360"/>
+      </w:pPr>
+    </w:lvl>
+    <w:lvl w:ilvl="8" w:tentative="1">
+      <w:start w:val="1"/>
+      <w:numFmt w:val="decimal"/>
+      <w:lvlText w:val="%9."/>
+      <w:lvlJc w:val="left"/>
+      <w:pPr>
+        <w:tabs>
+          <w:tab w:val="num" w:pos="6480"/>
+        </w:tabs>
+        <w:ind w:left="6480" w:hanging="360"/>
+      </w:pPr>
+    </w:lvl>
+  </w:abstractNum>
+  <w:abstractNum w:abstractNumId="12" w15:restartNumberingAfterBreak="0">
+    <w:nsid w:val="74A779A9"/>
+    <w:multiLevelType w:val="hybridMultilevel"/>
+    <w:tmpl w:val="58F08690"/>
+    <w:lvl w:ilvl="0" w:tplc="10090001">
+      <w:start w:val="1"/>
+      <w:numFmt w:val="bullet"/>
+      <w:lvlText w:val=""/>
+      <w:lvlJc w:val="left"/>
+      <w:pPr>
+        <w:ind w:left="720" w:hanging="360"/>
+      </w:pPr>
+      <w:rPr>
+        <w:rFonts w:ascii="Symbol" w:hAnsi="Symbol" w:hint="default"/>
+      </w:rPr>
+    </w:lvl>
+    <w:lvl w:ilvl="1" w:tplc="10090003">
+      <w:start w:val="1"/>
+      <w:numFmt w:val="bullet"/>
+      <w:lvlText w:val="o"/>
+      <w:lvlJc w:val="left"/>
+      <w:pPr>
+        <w:ind w:left="1440" w:hanging="360"/>
+      </w:pPr>
+      <w:rPr>
+        <w:rFonts w:ascii="Courier New" w:hAnsi="Courier New" w:cs="Courier New" w:hint="default"/>
+      </w:rPr>
+    </w:lvl>
+    <w:lvl w:ilvl="2" w:tplc="10090005" w:tentative="1">
+      <w:start w:val="1"/>
+      <w:numFmt w:val="bullet"/>
+      <w:lvlText w:val=""/>
+      <w:lvlJc w:val="left"/>
+      <w:pPr>
+        <w:ind w:left="2160" w:hanging="360"/>
+      </w:pPr>
+      <w:rPr>
+        <w:rFonts w:ascii="Wingdings" w:hAnsi="Wingdings" w:hint="default"/>
+      </w:rPr>
+    </w:lvl>
+    <w:lvl w:ilvl="3" w:tplc="10090001" w:tentative="1">
+      <w:start w:val="1"/>
+      <w:numFmt w:val="bullet"/>
+      <w:lvlText w:val=""/>
+      <w:lvlJc w:val="left"/>
+      <w:pPr>
+        <w:ind w:left="2880" w:hanging="360"/>
+      </w:pPr>
+      <w:rPr>
+        <w:rFonts w:ascii="Symbol" w:hAnsi="Symbol" w:hint="default"/>
+      </w:rPr>
+    </w:lvl>
+    <w:lvl w:ilvl="4" w:tplc="10090003" w:tentative="1">
+      <w:start w:val="1"/>
+      <w:numFmt w:val="bullet"/>
+      <w:lvlText w:val="o"/>
+      <w:lvlJc w:val="left"/>
+      <w:pPr>
+        <w:ind w:left="3600" w:hanging="360"/>
+      </w:pPr>
+      <w:rPr>
+        <w:rFonts w:ascii="Courier New" w:hAnsi="Courier New" w:cs="Courier New" w:hint="default"/>
+      </w:rPr>
+    </w:lvl>
+    <w:lvl w:ilvl="5" w:tplc="10090005" w:tentative="1">
+      <w:start w:val="1"/>
+      <w:numFmt w:val="bullet"/>
+      <w:lvlText w:val=""/>
+      <w:lvlJc w:val="left"/>
+      <w:pPr>
+        <w:ind w:left="4320" w:hanging="360"/>
+      </w:pPr>
+      <w:rPr>
+        <w:rFonts w:ascii="Wingdings" w:hAnsi="Wingdings" w:hint="default"/>
+      </w:rPr>
+    </w:lvl>
+    <w:lvl w:ilvl="6" w:tplc="10090001" w:tentative="1">
+      <w:start w:val="1"/>
+      <w:numFmt w:val="bullet"/>
+      <w:lvlText w:val=""/>
+      <w:lvlJc w:val="left"/>
+      <w:pPr>
+        <w:ind w:left="5040" w:hanging="360"/>
+      </w:pPr>
+      <w:rPr>
+        <w:rFonts w:ascii="Symbol" w:hAnsi="Symbol" w:hint="default"/>
+      </w:rPr>
+    </w:lvl>
+    <w:lvl w:ilvl="7" w:tplc="10090003" w:tentative="1">
+      <w:start w:val="1"/>
+      <w:numFmt w:val="bullet"/>
+      <w:lvlText w:val="o"/>
+      <w:lvlJc w:val="left"/>
+      <w:pPr>
+        <w:ind w:left="5760" w:hanging="360"/>
+      </w:pPr>
+      <w:rPr>
+        <w:rFonts w:ascii="Courier New" w:hAnsi="Courier New" w:cs="Courier New" w:hint="default"/>
+      </w:rPr>
+    </w:lvl>
+    <w:lvl w:ilvl="8" w:tplc="10090005" w:tentative="1">
+      <w:start w:val="1"/>
+      <w:numFmt w:val="bullet"/>
+      <w:lvlText w:val=""/>
+      <w:lvlJc w:val="left"/>
+      <w:pPr>
+        <w:ind w:left="6480" w:hanging="360"/>
+      </w:pPr>
+      <w:rPr>
+        <w:rFonts w:ascii="Wingdings" w:hAnsi="Wingdings" w:hint="default"/>
+      </w:rPr>
+    </w:lvl>
+  </w:abstractNum>
+  <w:abstractNum w:abstractNumId="13" w15:restartNumberingAfterBreak="0">
+    <w:nsid w:val="7A9277F0"/>
+    <w:multiLevelType w:val="hybridMultilevel"/>
+    <w:tmpl w:val="FE943B86"/>
+    <w:lvl w:ilvl="0" w:tplc="10090001">
+      <w:start w:val="1"/>
+      <w:numFmt w:val="bullet"/>
+      <w:lvlText w:val=""/>
+      <w:lvlJc w:val="left"/>
+      <w:pPr>
+        <w:ind w:left="720" w:hanging="360"/>
+      </w:pPr>
+      <w:rPr>
+        <w:rFonts w:ascii="Symbol" w:hAnsi="Symbol" w:hint="default"/>
+      </w:rPr>
+    </w:lvl>
+    <w:lvl w:ilvl="1" w:tplc="10090003" w:tentative="1">
+      <w:start w:val="1"/>
+      <w:numFmt w:val="bullet"/>
+      <w:lvlText w:val="o"/>
+      <w:lvlJc w:val="left"/>
+      <w:pPr>
+        <w:ind w:left="1440" w:hanging="360"/>
+      </w:pPr>
+      <w:rPr>
+        <w:rFonts w:ascii="Courier New" w:hAnsi="Courier New" w:cs="Courier New" w:hint="default"/>
+      </w:rPr>
+    </w:lvl>
+    <w:lvl w:ilvl="2" w:tplc="10090005" w:tentative="1">
+      <w:start w:val="1"/>
+      <w:numFmt w:val="bullet"/>
+      <w:lvlText w:val=""/>
+      <w:lvlJc w:val="left"/>
+      <w:pPr>
+        <w:ind w:left="2160" w:hanging="360"/>
+      </w:pPr>
+      <w:rPr>
+        <w:rFonts w:ascii="Wingdings" w:hAnsi="Wingdings" w:hint="default"/>
+      </w:rPr>
+    </w:lvl>
+    <w:lvl w:ilvl="3" w:tplc="10090001" w:tentative="1">
+      <w:start w:val="1"/>
+      <w:numFmt w:val="bullet"/>
+      <w:lvlText w:val=""/>
+      <w:lvlJc w:val="left"/>
+      <w:pPr>
+        <w:ind w:left="2880" w:hanging="360"/>
+      </w:pPr>
+      <w:rPr>
+        <w:rFonts w:ascii="Symbol" w:hAnsi="Symbol" w:hint="default"/>
+      </w:rPr>
+    </w:lvl>
+    <w:lvl w:ilvl="4" w:tplc="10090003" w:tentative="1">
+      <w:start w:val="1"/>
+      <w:numFmt w:val="bullet"/>
+      <w:lvlText w:val="o"/>
+      <w:lvlJc w:val="left"/>
+      <w:pPr>
+        <w:ind w:left="3600" w:hanging="360"/>
+      </w:pPr>
+      <w:rPr>
+        <w:rFonts w:ascii="Courier New" w:hAnsi="Courier New" w:cs="Courier New" w:hint="default"/>
+      </w:rPr>
+    </w:lvl>
+    <w:lvl w:ilvl="5" w:tplc="10090005" w:tentative="1">
+      <w:start w:val="1"/>
+      <w:numFmt w:val="bullet"/>
+      <w:lvlText w:val=""/>
+      <w:lvlJc w:val="left"/>
+      <w:pPr>
+        <w:ind w:left="4320" w:hanging="360"/>
+      </w:pPr>
+      <w:rPr>
+        <w:rFonts w:ascii="Wingdings" w:hAnsi="Wingdings" w:hint="default"/>
+      </w:rPr>
+    </w:lvl>
+    <w:lvl w:ilvl="6" w:tplc="10090001" w:tentative="1">
+      <w:start w:val="1"/>
+      <w:numFmt w:val="bullet"/>
+      <w:lvlText w:val=""/>
+      <w:lvlJc w:val="left"/>
+      <w:pPr>
+        <w:ind w:left="5040" w:hanging="360"/>
+      </w:pPr>
+      <w:rPr>
+        <w:rFonts w:ascii="Symbol" w:hAnsi="Symbol" w:hint="default"/>
+      </w:rPr>
+    </w:lvl>
+    <w:lvl w:ilvl="7" w:tplc="10090003" w:tentative="1">
+      <w:start w:val="1"/>
+      <w:numFmt w:val="bullet"/>
+      <w:lvlText w:val="o"/>
+      <w:lvlJc w:val="left"/>
+      <w:pPr>
+        <w:ind w:left="5760" w:hanging="360"/>
+      </w:pPr>
+      <w:rPr>
+        <w:rFonts w:ascii="Courier New" w:hAnsi="Courier New" w:cs="Courier New" w:hint="default"/>
+      </w:rPr>
+    </w:lvl>
+    <w:lvl w:ilvl="8" w:tplc="10090005" w:tentative="1">
+      <w:start w:val="1"/>
+      <w:numFmt w:val="bullet"/>
+      <w:lvlText w:val=""/>
+      <w:lvlJc w:val="left"/>
+      <w:pPr>
+        <w:ind w:left="6480" w:hanging="360"/>
+      </w:pPr>
+      <w:rPr>
+        <w:rFonts w:ascii="Wingdings" w:hAnsi="Wingdings" w:hint="default"/>
+      </w:rPr>
+    </w:lvl>
+  </w:abstractNum>
+  <w:abstractNum w:abstractNumId="14" w15:restartNumberingAfterBreak="0">
+    <w:nsid w:val="7E0979F6"/>
+    <w:multiLevelType w:val="multilevel"/>
+    <w:tmpl w:val="4B0C585C"/>
+    <w:lvl w:ilvl="0">
+      <w:start w:val="1"/>
+      <w:numFmt w:val="bullet"/>
+      <w:lvlText w:val=""/>
+      <w:lvlJc w:val="left"/>
+      <w:pPr>
+        <w:tabs>
+          <w:tab w:val="num" w:pos="720"/>
+        </w:tabs>
+        <w:ind w:left="720" w:hanging="360"/>
+      </w:pPr>
+      <w:rPr>
+        <w:rFonts w:ascii="Symbol" w:hAnsi="Symbol" w:hint="default"/>
+        <w:sz w:val="20"/>
+      </w:rPr>
+    </w:lvl>
     <w:lvl w:ilvl="1" w:tentative="1">
       <w:start w:val="1"/>
-      <w:numFmt w:val="decimal"/>
-      <w:lvlText w:val="%2."/>
+      <w:numFmt w:val="bullet"/>
+      <w:lvlText w:val="o"/>
       <w:lvlJc w:val="left"/>
       <w:pPr>
         <w:tabs>
@@ -2817,11 +3805,15 @@
         </w:tabs>
         <w:ind w:left="1440" w:hanging="360"/>
       </w:pPr>
+      <w:rPr>
+        <w:rFonts w:ascii="Courier New" w:hAnsi="Courier New" w:hint="default"/>
+        <w:sz w:val="20"/>
+      </w:rPr>
     </w:lvl>
     <w:lvl w:ilvl="2" w:tentative="1">
       <w:start w:val="1"/>
-      <w:numFmt w:val="decimal"/>
-      <w:lvlText w:val="%3."/>
+      <w:numFmt w:val="bullet"/>
+      <w:lvlText w:val=""/>
       <w:lvlJc w:val="left"/>
       <w:pPr>
         <w:tabs>
@@ -2829,11 +3821,15 @@
         </w:tabs>
         <w:ind w:left="2160" w:hanging="360"/>
       </w:pPr>
+      <w:rPr>
+        <w:rFonts w:ascii="Wingdings" w:hAnsi="Wingdings" w:hint="default"/>
+        <w:sz w:val="20"/>
+      </w:rPr>
     </w:lvl>
     <w:lvl w:ilvl="3" w:tentative="1">
       <w:start w:val="1"/>
-      <w:numFmt w:val="decimal"/>
-      <w:lvlText w:val="%4."/>
+      <w:numFmt w:val="bullet"/>
+      <w:lvlText w:val=""/>
       <w:lvlJc w:val="left"/>
       <w:pPr>
         <w:tabs>
@@ -2841,11 +3837,15 @@
         </w:tabs>
         <w:ind w:left="2880" w:hanging="360"/>
       </w:pPr>
+      <w:rPr>
+        <w:rFonts w:ascii="Wingdings" w:hAnsi="Wingdings" w:hint="default"/>
+        <w:sz w:val="20"/>
+      </w:rPr>
     </w:lvl>
     <w:lvl w:ilvl="4" w:tentative="1">
       <w:start w:val="1"/>
-      <w:numFmt w:val="decimal"/>
-      <w:lvlText w:val="%5."/>
+      <w:numFmt w:val="bullet"/>
+      <w:lvlText w:val=""/>
       <w:lvlJc w:val="left"/>
       <w:pPr>
         <w:tabs>
@@ -2853,11 +3853,15 @@
         </w:tabs>
         <w:ind w:left="3600" w:hanging="360"/>
       </w:pPr>
+      <w:rPr>
+        <w:rFonts w:ascii="Wingdings" w:hAnsi="Wingdings" w:hint="default"/>
+        <w:sz w:val="20"/>
+      </w:rPr>
     </w:lvl>
     <w:lvl w:ilvl="5" w:tentative="1">
       <w:start w:val="1"/>
-      <w:numFmt w:val="decimal"/>
-      <w:lvlText w:val="%6."/>
+      <w:numFmt w:val="bullet"/>
+      <w:lvlText w:val=""/>
       <w:lvlJc w:val="left"/>
       <w:pPr>
         <w:tabs>
@@ -2865,11 +3869,15 @@
         </w:tabs>
         <w:ind w:left="4320" w:hanging="360"/>
       </w:pPr>
+      <w:rPr>
+        <w:rFonts w:ascii="Wingdings" w:hAnsi="Wingdings" w:hint="default"/>
+        <w:sz w:val="20"/>
+      </w:rPr>
     </w:lvl>
     <w:lvl w:ilvl="6" w:tentative="1">
       <w:start w:val="1"/>
-      <w:numFmt w:val="decimal"/>
-      <w:lvlText w:val="%7."/>
+      <w:numFmt w:val="bullet"/>
+      <w:lvlText w:val=""/>
       <w:lvlJc w:val="left"/>
       <w:pPr>
         <w:tabs>
@@ -2877,11 +3885,15 @@
         </w:tabs>
         <w:ind w:left="5040" w:hanging="360"/>
       </w:pPr>
+      <w:rPr>
+        <w:rFonts w:ascii="Wingdings" w:hAnsi="Wingdings" w:hint="default"/>
+        <w:sz w:val="20"/>
+      </w:rPr>
     </w:lvl>
     <w:lvl w:ilvl="7" w:tentative="1">
       <w:start w:val="1"/>
-      <w:numFmt w:val="decimal"/>
-      <w:lvlText w:val="%8."/>
+      <w:numFmt w:val="bullet"/>
+      <w:lvlText w:val=""/>
       <w:lvlJc w:val="left"/>
       <w:pPr>
         <w:tabs>
@@ -2889,11 +3901,15 @@
         </w:tabs>
         <w:ind w:left="5760" w:hanging="360"/>
       </w:pPr>
+      <w:rPr>
+        <w:rFonts w:ascii="Wingdings" w:hAnsi="Wingdings" w:hint="default"/>
+        <w:sz w:val="20"/>
+      </w:rPr>
     </w:lvl>
     <w:lvl w:ilvl="8" w:tentative="1">
       <w:start w:val="1"/>
-      <w:numFmt w:val="decimal"/>
-      <w:lvlText w:val="%9."/>
+      <w:numFmt w:val="bullet"/>
+      <w:lvlText w:val=""/>
       <w:lvlJc w:val="left"/>
       <w:pPr>
         <w:tabs>
@@ -2901,394 +3917,23 @@
         </w:tabs>
         <w:ind w:left="6480" w:hanging="360"/>
       </w:pPr>
-    </w:lvl>
-  </w:abstractNum>
-  <w:abstractNum w:abstractNumId="11" w15:restartNumberingAfterBreak="0">
-    <w:nsid w:val="74A779A9"/>
-    <w:multiLevelType w:val="hybridMultilevel"/>
-    <w:tmpl w:val="58F08690"/>
-    <w:lvl w:ilvl="0" w:tplc="10090001">
-      <w:start w:val="1"/>
-      <w:numFmt w:val="bullet"/>
-      <w:lvlText w:val=""/>
-      <w:lvlJc w:val="left"/>
-      <w:pPr>
-        <w:ind w:left="720" w:hanging="360"/>
-      </w:pPr>
-      <w:rPr>
-        <w:rFonts w:ascii="Symbol" w:hAnsi="Symbol" w:hint="default"/>
-      </w:rPr>
-    </w:lvl>
-    <w:lvl w:ilvl="1" w:tplc="10090003">
-      <w:start w:val="1"/>
-      <w:numFmt w:val="bullet"/>
-      <w:lvlText w:val="o"/>
-      <w:lvlJc w:val="left"/>
-      <w:pPr>
-        <w:ind w:left="1440" w:hanging="360"/>
-      </w:pPr>
-      <w:rPr>
-        <w:rFonts w:ascii="Courier New" w:hAnsi="Courier New" w:cs="Courier New" w:hint="default"/>
-      </w:rPr>
-    </w:lvl>
-    <w:lvl w:ilvl="2" w:tplc="10090005" w:tentative="1">
-      <w:start w:val="1"/>
-      <w:numFmt w:val="bullet"/>
-      <w:lvlText w:val=""/>
-      <w:lvlJc w:val="left"/>
-      <w:pPr>
-        <w:ind w:left="2160" w:hanging="360"/>
-      </w:pPr>
-      <w:rPr>
-        <w:rFonts w:ascii="Wingdings" w:hAnsi="Wingdings" w:hint="default"/>
-      </w:rPr>
-    </w:lvl>
-    <w:lvl w:ilvl="3" w:tplc="10090001" w:tentative="1">
-      <w:start w:val="1"/>
-      <w:numFmt w:val="bullet"/>
-      <w:lvlText w:val=""/>
-      <w:lvlJc w:val="left"/>
-      <w:pPr>
-        <w:ind w:left="2880" w:hanging="360"/>
-      </w:pPr>
-      <w:rPr>
-        <w:rFonts w:ascii="Symbol" w:hAnsi="Symbol" w:hint="default"/>
-      </w:rPr>
-    </w:lvl>
-    <w:lvl w:ilvl="4" w:tplc="10090003" w:tentative="1">
-      <w:start w:val="1"/>
-      <w:numFmt w:val="bullet"/>
-      <w:lvlText w:val="o"/>
-      <w:lvlJc w:val="left"/>
-      <w:pPr>
-        <w:ind w:left="3600" w:hanging="360"/>
-      </w:pPr>
-      <w:rPr>
-        <w:rFonts w:ascii="Courier New" w:hAnsi="Courier New" w:cs="Courier New" w:hint="default"/>
-      </w:rPr>
-    </w:lvl>
-    <w:lvl w:ilvl="5" w:tplc="10090005" w:tentative="1">
-      <w:start w:val="1"/>
-      <w:numFmt w:val="bullet"/>
-      <w:lvlText w:val=""/>
-      <w:lvlJc w:val="left"/>
-      <w:pPr>
-        <w:ind w:left="4320" w:hanging="360"/>
-      </w:pPr>
-      <w:rPr>
-        <w:rFonts w:ascii="Wingdings" w:hAnsi="Wingdings" w:hint="default"/>
-      </w:rPr>
-    </w:lvl>
-    <w:lvl w:ilvl="6" w:tplc="10090001" w:tentative="1">
-      <w:start w:val="1"/>
-      <w:numFmt w:val="bullet"/>
-      <w:lvlText w:val=""/>
-      <w:lvlJc w:val="left"/>
-      <w:pPr>
-        <w:ind w:left="5040" w:hanging="360"/>
-      </w:pPr>
-      <w:rPr>
-        <w:rFonts w:ascii="Symbol" w:hAnsi="Symbol" w:hint="default"/>
-      </w:rPr>
-    </w:lvl>
-    <w:lvl w:ilvl="7" w:tplc="10090003" w:tentative="1">
-      <w:start w:val="1"/>
-      <w:numFmt w:val="bullet"/>
-      <w:lvlText w:val="o"/>
-      <w:lvlJc w:val="left"/>
-      <w:pPr>
-        <w:ind w:left="5760" w:hanging="360"/>
-      </w:pPr>
-      <w:rPr>
-        <w:rFonts w:ascii="Courier New" w:hAnsi="Courier New" w:cs="Courier New" w:hint="default"/>
-      </w:rPr>
-    </w:lvl>
-    <w:lvl w:ilvl="8" w:tplc="10090005" w:tentative="1">
-      <w:start w:val="1"/>
-      <w:numFmt w:val="bullet"/>
-      <w:lvlText w:val=""/>
-      <w:lvlJc w:val="left"/>
-      <w:pPr>
-        <w:ind w:left="6480" w:hanging="360"/>
-      </w:pPr>
-      <w:rPr>
-        <w:rFonts w:ascii="Wingdings" w:hAnsi="Wingdings" w:hint="default"/>
-      </w:rPr>
-    </w:lvl>
-  </w:abstractNum>
-  <w:abstractNum w:abstractNumId="12" w15:restartNumberingAfterBreak="0">
-    <w:nsid w:val="7A9277F0"/>
-    <w:multiLevelType w:val="hybridMultilevel"/>
-    <w:tmpl w:val="FE943B86"/>
-    <w:lvl w:ilvl="0" w:tplc="10090001">
-      <w:start w:val="1"/>
-      <w:numFmt w:val="bullet"/>
-      <w:lvlText w:val=""/>
-      <w:lvlJc w:val="left"/>
-      <w:pPr>
-        <w:ind w:left="720" w:hanging="360"/>
-      </w:pPr>
-      <w:rPr>
-        <w:rFonts w:ascii="Symbol" w:hAnsi="Symbol" w:hint="default"/>
-      </w:rPr>
-    </w:lvl>
-    <w:lvl w:ilvl="1" w:tplc="10090003" w:tentative="1">
-      <w:start w:val="1"/>
-      <w:numFmt w:val="bullet"/>
-      <w:lvlText w:val="o"/>
-      <w:lvlJc w:val="left"/>
-      <w:pPr>
-        <w:ind w:left="1440" w:hanging="360"/>
-      </w:pPr>
-      <w:rPr>
-        <w:rFonts w:ascii="Courier New" w:hAnsi="Courier New" w:cs="Courier New" w:hint="default"/>
-      </w:rPr>
-    </w:lvl>
-    <w:lvl w:ilvl="2" w:tplc="10090005" w:tentative="1">
-      <w:start w:val="1"/>
-      <w:numFmt w:val="bullet"/>
-      <w:lvlText w:val=""/>
-      <w:lvlJc w:val="left"/>
-      <w:pPr>
-        <w:ind w:left="2160" w:hanging="360"/>
-      </w:pPr>
-      <w:rPr>
-        <w:rFonts w:ascii="Wingdings" w:hAnsi="Wingdings" w:hint="default"/>
-      </w:rPr>
-    </w:lvl>
-    <w:lvl w:ilvl="3" w:tplc="10090001" w:tentative="1">
-      <w:start w:val="1"/>
-      <w:numFmt w:val="bullet"/>
-      <w:lvlText w:val=""/>
-      <w:lvlJc w:val="left"/>
-      <w:pPr>
-        <w:ind w:left="2880" w:hanging="360"/>
-      </w:pPr>
-      <w:rPr>
-        <w:rFonts w:ascii="Symbol" w:hAnsi="Symbol" w:hint="default"/>
-      </w:rPr>
-    </w:lvl>
-    <w:lvl w:ilvl="4" w:tplc="10090003" w:tentative="1">
-      <w:start w:val="1"/>
-      <w:numFmt w:val="bullet"/>
-      <w:lvlText w:val="o"/>
-      <w:lvlJc w:val="left"/>
-      <w:pPr>
-        <w:ind w:left="3600" w:hanging="360"/>
-      </w:pPr>
-      <w:rPr>
-        <w:rFonts w:ascii="Courier New" w:hAnsi="Courier New" w:cs="Courier New" w:hint="default"/>
-      </w:rPr>
-    </w:lvl>
-    <w:lvl w:ilvl="5" w:tplc="10090005" w:tentative="1">
-      <w:start w:val="1"/>
-      <w:numFmt w:val="bullet"/>
-      <w:lvlText w:val=""/>
-      <w:lvlJc w:val="left"/>
-      <w:pPr>
-        <w:ind w:left="4320" w:hanging="360"/>
-      </w:pPr>
-      <w:rPr>
-        <w:rFonts w:ascii="Wingdings" w:hAnsi="Wingdings" w:hint="default"/>
-      </w:rPr>
-    </w:lvl>
-    <w:lvl w:ilvl="6" w:tplc="10090001" w:tentative="1">
-      <w:start w:val="1"/>
-      <w:numFmt w:val="bullet"/>
-      <w:lvlText w:val=""/>
-      <w:lvlJc w:val="left"/>
-      <w:pPr>
-        <w:ind w:left="5040" w:hanging="360"/>
-      </w:pPr>
-      <w:rPr>
-        <w:rFonts w:ascii="Symbol" w:hAnsi="Symbol" w:hint="default"/>
-      </w:rPr>
-    </w:lvl>
-    <w:lvl w:ilvl="7" w:tplc="10090003" w:tentative="1">
-      <w:start w:val="1"/>
-      <w:numFmt w:val="bullet"/>
-      <w:lvlText w:val="o"/>
-      <w:lvlJc w:val="left"/>
-      <w:pPr>
-        <w:ind w:left="5760" w:hanging="360"/>
-      </w:pPr>
-      <w:rPr>
-        <w:rFonts w:ascii="Courier New" w:hAnsi="Courier New" w:cs="Courier New" w:hint="default"/>
-      </w:rPr>
-    </w:lvl>
-    <w:lvl w:ilvl="8" w:tplc="10090005" w:tentative="1">
-      <w:start w:val="1"/>
-      <w:numFmt w:val="bullet"/>
-      <w:lvlText w:val=""/>
-      <w:lvlJc w:val="left"/>
-      <w:pPr>
-        <w:ind w:left="6480" w:hanging="360"/>
-      </w:pPr>
-      <w:rPr>
-        <w:rFonts w:ascii="Wingdings" w:hAnsi="Wingdings" w:hint="default"/>
-      </w:rPr>
-    </w:lvl>
-  </w:abstractNum>
-  <w:abstractNum w:abstractNumId="13" w15:restartNumberingAfterBreak="0">
-    <w:nsid w:val="7E0979F6"/>
-    <w:multiLevelType w:val="multilevel"/>
-    <w:tmpl w:val="4B0C585C"/>
-    <w:lvl w:ilvl="0">
-      <w:start w:val="1"/>
-      <w:numFmt w:val="bullet"/>
-      <w:lvlText w:val=""/>
-      <w:lvlJc w:val="left"/>
-      <w:pPr>
-        <w:tabs>
-          <w:tab w:val="num" w:pos="720"/>
-        </w:tabs>
-        <w:ind w:left="720" w:hanging="360"/>
-      </w:pPr>
-      <w:rPr>
-        <w:rFonts w:ascii="Symbol" w:hAnsi="Symbol" w:hint="default"/>
-        <w:sz w:val="20"/>
-      </w:rPr>
-    </w:lvl>
-    <w:lvl w:ilvl="1" w:tentative="1">
-      <w:start w:val="1"/>
-      <w:numFmt w:val="bullet"/>
-      <w:lvlText w:val="o"/>
-      <w:lvlJc w:val="left"/>
-      <w:pPr>
-        <w:tabs>
-          <w:tab w:val="num" w:pos="1440"/>
-        </w:tabs>
-        <w:ind w:left="1440" w:hanging="360"/>
-      </w:pPr>
-      <w:rPr>
-        <w:rFonts w:ascii="Courier New" w:hAnsi="Courier New" w:hint="default"/>
-        <w:sz w:val="20"/>
-      </w:rPr>
-    </w:lvl>
-    <w:lvl w:ilvl="2" w:tentative="1">
-      <w:start w:val="1"/>
-      <w:numFmt w:val="bullet"/>
-      <w:lvlText w:val=""/>
-      <w:lvlJc w:val="left"/>
-      <w:pPr>
-        <w:tabs>
-          <w:tab w:val="num" w:pos="2160"/>
-        </w:tabs>
-        <w:ind w:left="2160" w:hanging="360"/>
-      </w:pPr>
       <w:rPr>
         <w:rFonts w:ascii="Wingdings" w:hAnsi="Wingdings" w:hint="default"/>
         <w:sz w:val="20"/>
       </w:rPr>
     </w:lvl>
-    <w:lvl w:ilvl="3" w:tentative="1">
-      <w:start w:val="1"/>
-      <w:numFmt w:val="bullet"/>
-      <w:lvlText w:val=""/>
-      <w:lvlJc w:val="left"/>
-      <w:pPr>
-        <w:tabs>
-          <w:tab w:val="num" w:pos="2880"/>
-        </w:tabs>
-        <w:ind w:left="2880" w:hanging="360"/>
-      </w:pPr>
-      <w:rPr>
-        <w:rFonts w:ascii="Wingdings" w:hAnsi="Wingdings" w:hint="default"/>
-        <w:sz w:val="20"/>
-      </w:rPr>
-    </w:lvl>
-    <w:lvl w:ilvl="4" w:tentative="1">
-      <w:start w:val="1"/>
-      <w:numFmt w:val="bullet"/>
-      <w:lvlText w:val=""/>
-      <w:lvlJc w:val="left"/>
-      <w:pPr>
-        <w:tabs>
-          <w:tab w:val="num" w:pos="3600"/>
-        </w:tabs>
-        <w:ind w:left="3600" w:hanging="360"/>
-      </w:pPr>
-      <w:rPr>
-        <w:rFonts w:ascii="Wingdings" w:hAnsi="Wingdings" w:hint="default"/>
-        <w:sz w:val="20"/>
-      </w:rPr>
-    </w:lvl>
-    <w:lvl w:ilvl="5" w:tentative="1">
-      <w:start w:val="1"/>
-      <w:numFmt w:val="bullet"/>
-      <w:lvlText w:val=""/>
-      <w:lvlJc w:val="left"/>
-      <w:pPr>
-        <w:tabs>
-          <w:tab w:val="num" w:pos="4320"/>
-        </w:tabs>
-        <w:ind w:left="4320" w:hanging="360"/>
-      </w:pPr>
-      <w:rPr>
-        <w:rFonts w:ascii="Wingdings" w:hAnsi="Wingdings" w:hint="default"/>
-        <w:sz w:val="20"/>
-      </w:rPr>
-    </w:lvl>
-    <w:lvl w:ilvl="6" w:tentative="1">
-      <w:start w:val="1"/>
-      <w:numFmt w:val="bullet"/>
-      <w:lvlText w:val=""/>
-      <w:lvlJc w:val="left"/>
-      <w:pPr>
-        <w:tabs>
-          <w:tab w:val="num" w:pos="5040"/>
-        </w:tabs>
-        <w:ind w:left="5040" w:hanging="360"/>
-      </w:pPr>
-      <w:rPr>
-        <w:rFonts w:ascii="Wingdings" w:hAnsi="Wingdings" w:hint="default"/>
-        <w:sz w:val="20"/>
-      </w:rPr>
-    </w:lvl>
-    <w:lvl w:ilvl="7" w:tentative="1">
-      <w:start w:val="1"/>
-      <w:numFmt w:val="bullet"/>
-      <w:lvlText w:val=""/>
-      <w:lvlJc w:val="left"/>
-      <w:pPr>
-        <w:tabs>
-          <w:tab w:val="num" w:pos="5760"/>
-        </w:tabs>
-        <w:ind w:left="5760" w:hanging="360"/>
-      </w:pPr>
-      <w:rPr>
-        <w:rFonts w:ascii="Wingdings" w:hAnsi="Wingdings" w:hint="default"/>
-        <w:sz w:val="20"/>
-      </w:rPr>
-    </w:lvl>
-    <w:lvl w:ilvl="8" w:tentative="1">
-      <w:start w:val="1"/>
-      <w:numFmt w:val="bullet"/>
-      <w:lvlText w:val=""/>
-      <w:lvlJc w:val="left"/>
-      <w:pPr>
-        <w:tabs>
-          <w:tab w:val="num" w:pos="6480"/>
-        </w:tabs>
-        <w:ind w:left="6480" w:hanging="360"/>
-      </w:pPr>
-      <w:rPr>
-        <w:rFonts w:ascii="Wingdings" w:hAnsi="Wingdings" w:hint="default"/>
-        <w:sz w:val="20"/>
-      </w:rPr>
-    </w:lvl>
   </w:abstractNum>
   <w:num w:numId="1">
-    <w:abstractNumId w:val="13"/>
+    <w:abstractNumId w:val="14"/>
   </w:num>
   <w:num w:numId="2">
-    <w:abstractNumId w:val="9"/>
+    <w:abstractNumId w:val="10"/>
   </w:num>
   <w:num w:numId="3">
     <w:abstractNumId w:val="3"/>
   </w:num>
   <w:num w:numId="4">
-    <w:abstractNumId w:val="10"/>
+    <w:abstractNumId w:val="11"/>
   </w:num>
   <w:num w:numId="5">
     <w:abstractNumId w:val="2"/>
@@ -3312,13 +3957,16 @@
     <w:abstractNumId w:val="0"/>
   </w:num>
   <w:num w:numId="12">
-    <w:abstractNumId w:val="11"/>
+    <w:abstractNumId w:val="12"/>
   </w:num>
   <w:num w:numId="13">
-    <w:abstractNumId w:val="12"/>
+    <w:abstractNumId w:val="13"/>
   </w:num>
   <w:num w:numId="14">
     <w:abstractNumId w:val="7"/>
+  </w:num>
+  <w:num w:numId="15">
+    <w:abstractNumId w:val="9"/>
   </w:num>
 </w:numbering>
 </file>

</xml_diff>